<commit_message>
A bunch of changes.
</commit_message>
<xml_diff>
--- a/doc/files/time_log.docx
+++ b/doc/files/time_log.docx
@@ -533,19 +533,43 @@
               </w:numPr>
             </w:pPr>
             <w:r>
-              <w:t>Setup/Install XCode for iOS Development</w:t>
-            </w:r>
-          </w:p>
-          <w:p>
-            <w:pPr>
-              <w:pStyle w:val="ListParagraph"/>
-              <w:numPr>
-                <w:ilvl w:val="0"/>
-                <w:numId w:val="2"/>
-              </w:numPr>
-            </w:pPr>
-            <w:r>
-              <w:t>Review possible frameworks for development (VirtualBox, Apache HTTP, etc)</w:t>
+              <w:t xml:space="preserve">Setup/Install </w:t>
+            </w:r>
+            <w:proofErr w:type="spellStart"/>
+            <w:r>
+              <w:t>XCode</w:t>
+            </w:r>
+            <w:proofErr w:type="spellEnd"/>
+            <w:r>
+              <w:t xml:space="preserve"> for iOS Development</w:t>
+            </w:r>
+          </w:p>
+          <w:p>
+            <w:pPr>
+              <w:pStyle w:val="ListParagraph"/>
+              <w:numPr>
+                <w:ilvl w:val="0"/>
+                <w:numId w:val="2"/>
+              </w:numPr>
+            </w:pPr>
+            <w:r>
+              <w:t>Review possible frameworks for development (</w:t>
+            </w:r>
+            <w:proofErr w:type="spellStart"/>
+            <w:r>
+              <w:t>VirtualBox</w:t>
+            </w:r>
+            <w:proofErr w:type="spellEnd"/>
+            <w:r>
+              <w:t xml:space="preserve">, Apache HTTP, </w:t>
+            </w:r>
+            <w:proofErr w:type="spellStart"/>
+            <w:r>
+              <w:t>etc</w:t>
+            </w:r>
+            <w:proofErr w:type="spellEnd"/>
+            <w:r>
+              <w:t>)</w:t>
             </w:r>
           </w:p>
         </w:tc>
@@ -984,7 +1008,15 @@
               <w:t xml:space="preserve"> (Linux, Apache, MySQL, and PHP). Also set up</w:t>
             </w:r>
             <w:r>
-              <w:t xml:space="preserve"> Amazon AWS-Bitnami image</w:t>
+              <w:t xml:space="preserve"> Amazon AWS-</w:t>
+            </w:r>
+            <w:proofErr w:type="spellStart"/>
+            <w:r>
+              <w:t>Bitnami</w:t>
+            </w:r>
+            <w:proofErr w:type="spellEnd"/>
+            <w:r>
+              <w:t xml:space="preserve"> image</w:t>
             </w:r>
             <w:r>
               <w:t xml:space="preserve"> (also LAMP)</w:t>
@@ -1158,8 +1190,184 @@
             <w:r>
               <w:t>Updated web site</w:t>
             </w:r>
+          </w:p>
+        </w:tc>
+      </w:tr>
+      <w:tr>
+        <w:tc>
+          <w:tcPr>
+            <w:tcW w:w="1554" w:type="dxa"/>
+            <w:tcBorders>
+              <w:top w:val="single" w:sz="4" w:space="0" w:color="auto"/>
+              <w:left w:val="single" w:sz="4" w:space="0" w:color="auto"/>
+              <w:bottom w:val="single" w:sz="4" w:space="0" w:color="auto"/>
+              <w:right w:val="single" w:sz="4" w:space="0" w:color="auto"/>
+            </w:tcBorders>
+          </w:tcPr>
+          <w:p>
+            <w:r>
+              <w:t>24-June-2017</w:t>
+            </w:r>
+          </w:p>
+        </w:tc>
+        <w:tc>
+          <w:tcPr>
+            <w:tcW w:w="806" w:type="dxa"/>
+            <w:tcBorders>
+              <w:top w:val="single" w:sz="4" w:space="0" w:color="auto"/>
+              <w:left w:val="single" w:sz="4" w:space="0" w:color="auto"/>
+              <w:bottom w:val="single" w:sz="4" w:space="0" w:color="auto"/>
+              <w:right w:val="single" w:sz="4" w:space="0" w:color="auto"/>
+            </w:tcBorders>
+          </w:tcPr>
+          <w:p>
+            <w:pPr>
+              <w:jc w:val="center"/>
+            </w:pPr>
+            <w:r>
+              <w:t>40</w:t>
+            </w:r>
+          </w:p>
+        </w:tc>
+        <w:tc>
+          <w:tcPr>
+            <w:tcW w:w="1068" w:type="dxa"/>
+            <w:tcBorders>
+              <w:top w:val="single" w:sz="4" w:space="0" w:color="auto"/>
+              <w:left w:val="single" w:sz="4" w:space="0" w:color="auto"/>
+              <w:bottom w:val="single" w:sz="4" w:space="0" w:color="auto"/>
+              <w:right w:val="single" w:sz="4" w:space="0" w:color="auto"/>
+            </w:tcBorders>
+          </w:tcPr>
+          <w:p>
+            <w:pPr>
+              <w:jc w:val="center"/>
+            </w:pPr>
+            <w:r>
+              <w:t>137</w:t>
+            </w:r>
+          </w:p>
+        </w:tc>
+        <w:tc>
+          <w:tcPr>
+            <w:tcW w:w="6490" w:type="dxa"/>
+            <w:tcBorders>
+              <w:top w:val="single" w:sz="4" w:space="0" w:color="auto"/>
+              <w:left w:val="single" w:sz="4" w:space="0" w:color="auto"/>
+              <w:bottom w:val="single" w:sz="4" w:space="0" w:color="auto"/>
+              <w:right w:val="single" w:sz="4" w:space="0" w:color="auto"/>
+            </w:tcBorders>
+          </w:tcPr>
+          <w:p>
+            <w:pPr>
+              <w:pStyle w:val="ListParagraph"/>
+              <w:numPr>
+                <w:ilvl w:val="0"/>
+                <w:numId w:val="2"/>
+              </w:numPr>
+            </w:pPr>
+            <w:r>
+              <w:t>Completed SQL scripts for stored procedures, test configuration data, and unit tests of stored procedures.</w:t>
+            </w:r>
+          </w:p>
+          <w:p>
+            <w:pPr>
+              <w:pStyle w:val="ListParagraph"/>
+              <w:numPr>
+                <w:ilvl w:val="0"/>
+                <w:numId w:val="2"/>
+              </w:numPr>
+            </w:pPr>
+            <w:r>
+              <w:t>Begin HTML design using Bootstrap</w:t>
+            </w:r>
             <w:bookmarkStart w:id="0" w:name="_GoBack"/>
             <w:bookmarkEnd w:id="0"/>
+            <w:r>
+              <w:t>/JQuery frameworks.</w:t>
+            </w:r>
+          </w:p>
+          <w:p>
+            <w:pPr>
+              <w:pStyle w:val="ListParagraph"/>
+              <w:numPr>
+                <w:ilvl w:val="0"/>
+                <w:numId w:val="2"/>
+              </w:numPr>
+            </w:pPr>
+            <w:r>
+              <w:t>Completed Project Progress Report.</w:t>
+            </w:r>
+          </w:p>
+          <w:p>
+            <w:pPr>
+              <w:pStyle w:val="ListParagraph"/>
+              <w:numPr>
+                <w:ilvl w:val="0"/>
+                <w:numId w:val="2"/>
+              </w:numPr>
+            </w:pPr>
+            <w:r>
+              <w:t>Completed hardware rebuild due to instability.</w:t>
+            </w:r>
+          </w:p>
+          <w:p>
+            <w:pPr>
+              <w:pStyle w:val="ListParagraph"/>
+              <w:numPr>
+                <w:ilvl w:val="0"/>
+                <w:numId w:val="2"/>
+              </w:numPr>
+            </w:pPr>
+            <w:r>
+              <w:t>Established GitHub repository for code and documentation.</w:t>
+            </w:r>
+          </w:p>
+          <w:p>
+            <w:pPr>
+              <w:pStyle w:val="ListParagraph"/>
+              <w:numPr>
+                <w:ilvl w:val="0"/>
+                <w:numId w:val="2"/>
+              </w:numPr>
+            </w:pPr>
+            <w:r>
+              <w:t xml:space="preserve">Consolidated documentation and project site to one host. Project is located on </w:t>
+            </w:r>
+            <w:hyperlink r:id="rId9" w:history="1">
+              <w:r>
+                <w:rPr>
+                  <w:rStyle w:val="Hyperlink"/>
+                </w:rPr>
+                <w:t>https://fenbranklin.ddns.net/voice</w:t>
+              </w:r>
+            </w:hyperlink>
+            <w:r>
+              <w:t xml:space="preserve">, documentation is at </w:t>
+            </w:r>
+            <w:hyperlink r:id="rId10" w:history="1">
+              <w:r>
+                <w:rPr>
+                  <w:rStyle w:val="Hyperlink"/>
+                </w:rPr>
+                <w:t>https://fenbrankling.ddns.net/voice/doc</w:t>
+              </w:r>
+            </w:hyperlink>
+            <w:r>
+              <w:t>.</w:t>
+            </w:r>
+          </w:p>
+          <w:p>
+            <w:pPr>
+              <w:pStyle w:val="ListParagraph"/>
+              <w:numPr>
+                <w:ilvl w:val="0"/>
+                <w:numId w:val="2"/>
+              </w:numPr>
+            </w:pPr>
+            <w:r>
+              <w:t>Begin PHP development work.</w:t>
+            </w:r>
           </w:p>
         </w:tc>
       </w:tr>
@@ -1172,9 +1380,9 @@
       </w:pPr>
     </w:p>
     <w:sectPr>
-      <w:headerReference w:type="default" r:id="rId9"/>
-      <w:footerReference w:type="default" r:id="rId10"/>
-      <w:footerReference w:type="first" r:id="rId11"/>
+      <w:headerReference w:type="default" r:id="rId11"/>
+      <w:footerReference w:type="default" r:id="rId12"/>
+      <w:footerReference w:type="first" r:id="rId13"/>
       <w:pgSz w:w="12240" w:h="15840"/>
       <w:pgMar w:top="1440" w:right="1440" w:bottom="1440" w:left="1440" w:header="720" w:footer="720" w:gutter="0"/>
       <w:cols w:space="720"/>

</xml_diff>